<commit_message>
Version sent to GO
</commit_message>
<xml_diff>
--- a/Project description_merged_modGiorgos_applyJ.docx
+++ b/Project description_merged_modGiorgos_applyJ.docx
@@ -4085,7 +4085,7 @@
                                     </pic:cNvPicPr>
                                   </pic:nvPicPr>
                                   <pic:blipFill>
-                                    <a:blip r:embed="rId10">
+                                    <a:blip r:embed="rId11">
                                       <a:extLst>
                                         <a:ext uri="{28A0092B-C50C-407E-A947-70E740481C1C}">
                                           <a14:useLocalDpi xmlns:a14="http://schemas.microsoft.com/office/drawing/2010/main" val="0"/>
@@ -6415,7 +6415,7 @@
                     </pic:cNvPicPr>
                   </pic:nvPicPr>
                   <pic:blipFill>
-                    <a:blip r:embed="rId11" cstate="print">
+                    <a:blip r:embed="rId12" cstate="print">
                       <a:extLst>
                         <a:ext uri="{28A0092B-C50C-407E-A947-70E740481C1C}">
                           <a14:useLocalDpi xmlns:a14="http://schemas.microsoft.com/office/drawing/2010/main" val="0"/>
@@ -6477,7 +6477,7 @@
                     </pic:cNvPicPr>
                   </pic:nvPicPr>
                   <pic:blipFill>
-                    <a:blip r:embed="rId12" cstate="print">
+                    <a:blip r:embed="rId13" cstate="print">
                       <a:extLst>
                         <a:ext uri="{28A0092B-C50C-407E-A947-70E740481C1C}">
                           <a14:useLocalDpi xmlns:a14="http://schemas.microsoft.com/office/drawing/2010/main" val="0"/>
@@ -6692,7 +6692,7 @@
                     </pic:cNvPicPr>
                   </pic:nvPicPr>
                   <pic:blipFill>
-                    <a:blip r:embed="rId13" cstate="print">
+                    <a:blip r:embed="rId14" cstate="print">
                       <a:extLst>
                         <a:ext uri="{28A0092B-C50C-407E-A947-70E740481C1C}">
                           <a14:useLocalDpi xmlns:a14="http://schemas.microsoft.com/office/drawing/2010/main" val="0"/>
@@ -6762,7 +6762,7 @@
                     </pic:cNvPicPr>
                   </pic:nvPicPr>
                   <pic:blipFill>
-                    <a:blip r:embed="rId14" cstate="print">
+                    <a:blip r:embed="rId15" cstate="print">
                       <a:extLst>
                         <a:ext uri="{28A0092B-C50C-407E-A947-70E740481C1C}">
                           <a14:useLocalDpi xmlns:a14="http://schemas.microsoft.com/office/drawing/2010/main" val="0"/>
@@ -7234,7 +7234,7 @@
                     </pic:cNvPicPr>
                   </pic:nvPicPr>
                   <pic:blipFill>
-                    <a:blip r:embed="rId15">
+                    <a:blip r:embed="rId16">
                       <a:extLst>
                         <a:ext uri="{28A0092B-C50C-407E-A947-70E740481C1C}">
                           <a14:useLocalDpi xmlns:a14="http://schemas.microsoft.com/office/drawing/2010/main" val="0"/>
@@ -7539,7 +7539,7 @@
                     </pic:cNvPicPr>
                   </pic:nvPicPr>
                   <pic:blipFill>
-                    <a:blip r:embed="rId16">
+                    <a:blip r:embed="rId17">
                       <a:extLst>
                         <a:ext uri="{28A0092B-C50C-407E-A947-70E740481C1C}">
                           <a14:useLocalDpi xmlns:a14="http://schemas.microsoft.com/office/drawing/2010/main" val="0"/>
@@ -7603,7 +7603,7 @@
                     </pic:cNvPicPr>
                   </pic:nvPicPr>
                   <pic:blipFill>
-                    <a:blip r:embed="rId17" cstate="print">
+                    <a:blip r:embed="rId18" cstate="print">
                       <a:extLst>
                         <a:ext uri="{28A0092B-C50C-407E-A947-70E740481C1C}">
                           <a14:useLocalDpi xmlns:a14="http://schemas.microsoft.com/office/drawing/2010/main" val="0"/>
@@ -7915,7 +7915,7 @@
       <w:r>
         <w:t xml:space="preserve"> conducted using the QTLab measurement application developed in Python initially by the Delft Quantum Transport (QT) laboratory. We modified it according to our needs. All the codes can be found on the GitHub: </w:t>
       </w:r>
-      <w:hyperlink r:id="rId18" w:history="1">
+      <w:hyperlink r:id="rId19" w:history="1">
         <w:r>
           <w:rPr>
             <w:rStyle w:val="Hyperlink"/>
@@ -7969,7 +7969,7 @@
                     </pic:cNvPicPr>
                   </pic:nvPicPr>
                   <pic:blipFill>
-                    <a:blip r:embed="rId19">
+                    <a:blip r:embed="rId20">
                       <a:extLst>
                         <a:ext uri="{28A0092B-C50C-407E-A947-70E740481C1C}">
                           <a14:useLocalDpi xmlns:a14="http://schemas.microsoft.com/office/drawing/2010/main" val="0"/>
@@ -8931,10 +8931,10 @@
     </w:p>
     <w:p>
       <w:r>
-        <w:t>Additional losses in a gate reflectometry s</w:t>
-      </w:r>
-      <w:r>
-        <w:t>ystem are a PCB dielectric losses and</w:t>
+        <w:t>There are some additional losses apart from those influencing directly on the resonant circuit, namely, a</w:t>
+      </w:r>
+      <w:r>
+        <w:t xml:space="preserve"> PCB dielectric losses and</w:t>
       </w:r>
       <w:r>
         <w:t xml:space="preserve"> losses in</w:t>
@@ -8945,11 +8945,8 @@
       <w:r>
         <w:t xml:space="preserve">PCB RF transmission lines [12]. </w:t>
       </w:r>
-      <w:ins w:id="0" w:author="Josip KUKUCKA" w:date="2016-09-04T12:17:00Z">
-        <w:r>
-          <w:t>(this losses are influencing the quality factor?)</w:t>
-        </w:r>
-      </w:ins>
+      <w:bookmarkStart w:id="0" w:name="_GoBack"/>
+      <w:bookmarkEnd w:id="0"/>
     </w:p>
     <w:p>
       <w:r>
@@ -9103,7 +9100,7 @@
                     </pic:cNvPicPr>
                   </pic:nvPicPr>
                   <pic:blipFill>
-                    <a:blip r:embed="rId20">
+                    <a:blip r:embed="rId21">
                       <a:extLst>
                         <a:ext uri="{28A0092B-C50C-407E-A947-70E740481C1C}">
                           <a14:useLocalDpi xmlns:a14="http://schemas.microsoft.com/office/drawing/2010/main" val="0"/>
@@ -9513,7 +9510,7 @@
                     </pic:cNvPicPr>
                   </pic:nvPicPr>
                   <pic:blipFill>
-                    <a:blip r:embed="rId21" cstate="print">
+                    <a:blip r:embed="rId22" cstate="print">
                       <a:extLst>
                         <a:ext uri="{28A0092B-C50C-407E-A947-70E740481C1C}">
                           <a14:useLocalDpi xmlns:a14="http://schemas.microsoft.com/office/drawing/2010/main" val="0"/>
@@ -10251,10 +10248,7 @@
         <w:t xml:space="preserve"> </w:t>
       </w:r>
       <w:r>
-        <w:t>pulse around x axis</w:t>
-      </w:r>
-      <w:r>
-        <w:t xml:space="preserve">, spin will be oriented along negative z axis. </w:t>
+        <w:t xml:space="preserve">pulse around x axis, spin will be oriented along negative z axis. </w:t>
       </w:r>
       <w:r>
         <w:t xml:space="preserve">From </w:t>
@@ -11815,10 +11809,7 @@
     <w:p/>
     <w:p/>
     <w:p/>
-    <w:p>
-      <w:bookmarkStart w:id="1" w:name="_GoBack"/>
-      <w:bookmarkEnd w:id="1"/>
-    </w:p>
+    <w:p/>
     <w:p>
       <w:pPr>
         <w:pStyle w:val="Heading1"/>
@@ -12121,7 +12112,7 @@
       <w:r>
         <w:t xml:space="preserve">  </w:t>
       </w:r>
-      <w:hyperlink r:id="rId22" w:history="1">
+      <w:hyperlink r:id="rId23" w:history="1">
         <w:r>
           <w:rPr>
             <w:i/>
@@ -12142,7 +12133,7 @@
           <w:i/>
         </w:rPr>
       </w:pPr>
-      <w:hyperlink r:id="rId23" w:history="1">
+      <w:hyperlink r:id="rId24" w:history="1">
         <w:r>
           <w:rPr>
             <w:rStyle w:val="Hyperlink"/>
@@ -12171,7 +12162,7 @@
         </w:rPr>
         <w:t> </w:t>
       </w:r>
-      <w:hyperlink r:id="rId24" w:history="1">
+      <w:hyperlink r:id="rId25" w:history="1">
         <w:r>
           <w:rPr>
             <w:rStyle w:val="Hyperlink"/>
@@ -12200,7 +12191,7 @@
         </w:rPr>
         <w:t> </w:t>
       </w:r>
-      <w:hyperlink r:id="rId25" w:history="1">
+      <w:hyperlink r:id="rId26" w:history="1">
         <w:r>
           <w:rPr>
             <w:rStyle w:val="Hyperlink"/>
@@ -12229,7 +12220,7 @@
         </w:rPr>
         <w:t> </w:t>
       </w:r>
-      <w:hyperlink r:id="rId26" w:history="1">
+      <w:hyperlink r:id="rId27" w:history="1">
         <w:r>
           <w:rPr>
             <w:rStyle w:val="Hyperlink"/>
@@ -12258,7 +12249,7 @@
         </w:rPr>
         <w:t> </w:t>
       </w:r>
-      <w:hyperlink r:id="rId27" w:history="1">
+      <w:hyperlink r:id="rId28" w:history="1">
         <w:r>
           <w:rPr>
             <w:rStyle w:val="Hyperlink"/>
@@ -12287,7 +12278,7 @@
         </w:rPr>
         <w:t> </w:t>
       </w:r>
-      <w:hyperlink r:id="rId28" w:history="1">
+      <w:hyperlink r:id="rId29" w:history="1">
         <w:r>
           <w:rPr>
             <w:rStyle w:val="Hyperlink"/>
@@ -12316,7 +12307,7 @@
         </w:rPr>
         <w:t> </w:t>
       </w:r>
-      <w:hyperlink r:id="rId29" w:history="1">
+      <w:hyperlink r:id="rId30" w:history="1">
         <w:r>
           <w:rPr>
             <w:rStyle w:val="Hyperlink"/>
@@ -12345,7 +12336,7 @@
         </w:rPr>
         <w:t> </w:t>
       </w:r>
-      <w:hyperlink r:id="rId30" w:history="1">
+      <w:hyperlink r:id="rId31" w:history="1">
         <w:r>
           <w:rPr>
             <w:rStyle w:val="Hyperlink"/>
@@ -12374,7 +12365,7 @@
         </w:rPr>
         <w:t> </w:t>
       </w:r>
-      <w:hyperlink r:id="rId31" w:history="1">
+      <w:hyperlink r:id="rId32" w:history="1">
         <w:r>
           <w:rPr>
             <w:rStyle w:val="Hyperlink"/>
@@ -12403,7 +12394,7 @@
         </w:rPr>
         <w:t> </w:t>
       </w:r>
-      <w:hyperlink r:id="rId32" w:history="1">
+      <w:hyperlink r:id="rId33" w:history="1">
         <w:r>
           <w:rPr>
             <w:rStyle w:val="Hyperlink"/>
@@ -12432,7 +12423,7 @@
         </w:rPr>
         <w:t> </w:t>
       </w:r>
-      <w:hyperlink r:id="rId33" w:history="1">
+      <w:hyperlink r:id="rId34" w:history="1">
         <w:r>
           <w:rPr>
             <w:rStyle w:val="Hyperlink"/>
@@ -12456,7 +12447,7 @@
         </w:rPr>
         <w:t xml:space="preserve"> </w:t>
       </w:r>
-      <w:hyperlink r:id="rId34" w:history="1">
+      <w:hyperlink r:id="rId35" w:history="1">
         <w:r>
           <w:rPr>
             <w:i/>
@@ -12503,7 +12494,7 @@
       <w:r>
         <w:t xml:space="preserve"> </w:t>
       </w:r>
-      <w:hyperlink r:id="rId35" w:history="1">
+      <w:hyperlink r:id="rId36" w:history="1">
         <w:r>
           <w:rPr>
             <w:i/>
@@ -12565,7 +12556,7 @@
         </w:rPr>
         <w:t xml:space="preserve"> </w:t>
       </w:r>
-      <w:hyperlink r:id="rId36" w:history="1">
+      <w:hyperlink r:id="rId37" w:history="1">
         <w:r>
           <w:rPr>
             <w:i/>
@@ -12612,7 +12603,7 @@
         </w:rPr>
         <w:t xml:space="preserve">  </w:t>
       </w:r>
-      <w:hyperlink r:id="rId37" w:history="1">
+      <w:hyperlink r:id="rId38" w:history="1">
         <w:r>
           <w:rPr>
             <w:i/>
@@ -12899,7 +12890,7 @@
       <w:r>
         <w:t xml:space="preserve"> </w:t>
       </w:r>
-      <w:hyperlink r:id="rId38" w:anchor="auth-1" w:history="1">
+      <w:hyperlink r:id="rId39" w:anchor="auth-1" w:history="1">
         <w:r>
           <w:t>M. Veldhorst</w:t>
         </w:r>
@@ -12962,7 +12953,7 @@
         </w:rPr>
         <w:t xml:space="preserve"> </w:t>
       </w:r>
-      <w:hyperlink r:id="rId39" w:anchor="auth-1" w:history="1">
+      <w:hyperlink r:id="rId40" w:anchor="auth-1" w:history="1">
         <w:r>
           <w:rPr>
             <w:lang w:val="de-AT"/>
@@ -13031,7 +13022,7 @@
       <w:r>
         <w:t xml:space="preserve"> </w:t>
       </w:r>
-      <w:hyperlink r:id="rId40" w:history="1">
+      <w:hyperlink r:id="rId41" w:history="1">
         <w:r>
           <w:t>D. J. Reilly</w:t>
         </w:r>
@@ -16275,14 +16266,6 @@
     </w:lvlOverride>
   </w:num>
 </w:numbering>
-</file>
-
-<file path=word/people.xml><?xml version="1.0" encoding="utf-8"?>
-<w15:people xmlns:wpc="http://schemas.microsoft.com/office/word/2010/wordprocessingCanvas" xmlns:mc="http://schemas.openxmlformats.org/markup-compatibility/2006" xmlns:o="urn:schemas-microsoft-com:office:office" xmlns:r="http://schemas.openxmlformats.org/officeDocument/2006/relationships" xmlns:m="http://schemas.openxmlformats.org/officeDocument/2006/math" xmlns:v="urn:schemas-microsoft-com:vml" xmlns:wp14="http://schemas.microsoft.com/office/word/2010/wordprocessingDrawing" xmlns:wp="http://schemas.openxmlformats.org/drawingml/2006/wordprocessingDrawing" xmlns:w10="urn:schemas-microsoft-com:office:word" xmlns:w="http://schemas.openxmlformats.org/wordprocessingml/2006/main" xmlns:w14="http://schemas.microsoft.com/office/word/2010/wordml" xmlns:w15="http://schemas.microsoft.com/office/word/2012/wordml" xmlns:wpg="http://schemas.microsoft.com/office/word/2010/wordprocessingGroup" xmlns:wpi="http://schemas.microsoft.com/office/word/2010/wordprocessingInk" xmlns:wne="http://schemas.microsoft.com/office/word/2006/wordml" xmlns:wps="http://schemas.microsoft.com/office/word/2010/wordprocessingShape" mc:Ignorable="w14 w15 wp14">
-  <w15:person w15:author="Josip KUKUCKA">
-    <w15:presenceInfo w15:providerId="AD" w15:userId="S-1-5-21-1803390964-2587139858-4034935123-4111"/>
-  </w15:person>
-</w15:people>
 </file>
 
 <file path=word/styles.xml><?xml version="1.0" encoding="utf-8"?>
@@ -16838,6 +16821,7 @@
   <w:style w:type="character" w:default="1" w:styleId="DefaultParagraphFont">
     <w:name w:val="Default Paragraph Font"/>
     <w:uiPriority w:val="1"/>
+    <w:semiHidden/>
     <w:unhideWhenUsed/>
   </w:style>
   <w:style w:type="table" w:default="1" w:styleId="TableNormal">
@@ -17482,7 +17466,7 @@
 </file>
 
 <file path=customXml/itemProps1.xml><?xml version="1.0" encoding="utf-8"?>
-<ds:datastoreItem xmlns:ds="http://schemas.openxmlformats.org/officeDocument/2006/customXml" ds:itemID="{73E70D3F-DC2E-4119-9239-ADFA35FA0C47}">
+<ds:datastoreItem xmlns:ds="http://schemas.openxmlformats.org/officeDocument/2006/customXml" ds:itemID="{8149389A-74F6-43C2-8241-28DC58E2E0A4}">
   <ds:schemaRefs>
     <ds:schemaRef ds:uri="http://schemas.openxmlformats.org/officeDocument/2006/bibliography"/>
   </ds:schemaRefs>

</xml_diff>